<commit_message>
added user cards appearance animation and loader 	modified:   src/App.vue 	modified:   src/components/comp-footer.vue 	modified:   src/components/comp-main.vue 	modified:   src/components/ui-comp-nav-menu.vue 	modified:   src/components/ui-comp-user-card.vue 	modified:   src/store/index.js 	modified:   src/store/modules/formData.js 	modified:   src/store/modules/regData.js 	modified:   src/store/modules/serverData.js 	modified:   src/styles/fonts.scss 	modified:   src/styles/main.scss
</commit_message>
<xml_diff>
--- a/assets_from_abz-agency/application-letter.docx
+++ b/assets_from_abz-agency/application-letter.docx
@@ -23,30 +23,733 @@
         <w:adjustRightInd w:val="0"/>
         <w:spacing w:after="0" w:line="240" w:lineRule="auto"/>
       </w:pPr>
-      <w:r>
-        <w:t>In accordance with of open position of forntend developer in your company and task assignment for that position, please kindly consider my application.</w:t>
-      </w:r>
-    </w:p>
-    <w:p>
-      <w:pPr>
-        <w:autoSpaceDE w:val="0"/>
-        <w:autoSpaceDN w:val="0"/>
-        <w:adjustRightInd w:val="0"/>
-        <w:spacing w:after="0" w:line="240" w:lineRule="auto"/>
-      </w:pPr>
-    </w:p>
-    <w:p>
-      <w:pPr>
-        <w:autoSpaceDE w:val="0"/>
-        <w:autoSpaceDN w:val="0"/>
-        <w:adjustRightInd w:val="0"/>
-        <w:spacing w:after="0" w:line="240" w:lineRule="auto"/>
-      </w:pPr>
-      <w:r>
-        <w:t>For implementation of the task were used the following tools</w:t>
-      </w:r>
-      <w:r>
-        <w:t xml:space="preserve"> and skills</w:t>
+    </w:p>
+    <w:p>
+      <w:pPr>
+        <w:autoSpaceDE w:val="0"/>
+        <w:autoSpaceDN w:val="0"/>
+        <w:adjustRightInd w:val="0"/>
+        <w:spacing w:after="0" w:line="240" w:lineRule="auto"/>
+      </w:pPr>
+      <w:r>
+        <w:t xml:space="preserve">In accordance with the open position of </w:t>
+      </w:r>
+      <w:proofErr w:type="spellStart"/>
+      <w:r>
+        <w:t>Forntend</w:t>
+      </w:r>
+      <w:proofErr w:type="spellEnd"/>
+      <w:r>
+        <w:t xml:space="preserve"> Developer in your company and the job description for this position, please consider my application.</w:t>
+      </w:r>
+    </w:p>
+    <w:p>
+      <w:pPr>
+        <w:autoSpaceDE w:val="0"/>
+        <w:autoSpaceDN w:val="0"/>
+        <w:adjustRightInd w:val="0"/>
+        <w:spacing w:after="0" w:line="240" w:lineRule="auto"/>
+      </w:pPr>
+    </w:p>
+    <w:p>
+      <w:pPr>
+        <w:autoSpaceDE w:val="0"/>
+        <w:autoSpaceDN w:val="0"/>
+        <w:adjustRightInd w:val="0"/>
+        <w:spacing w:after="0" w:line="240" w:lineRule="auto"/>
+      </w:pPr>
+      <w:r>
+        <w:t>Please follow the link with the result:</w:t>
+      </w:r>
+    </w:p>
+    <w:p>
+      <w:pPr>
+        <w:autoSpaceDE w:val="0"/>
+        <w:autoSpaceDN w:val="0"/>
+        <w:adjustRightInd w:val="0"/>
+        <w:spacing w:after="0" w:line="240" w:lineRule="auto"/>
+      </w:pPr>
+      <w:hyperlink r:id="rId7" w:history="1">
+        <w:r>
+          <w:rPr>
+            <w:rStyle w:val="a8"/>
+          </w:rPr>
+          <w:t>https://www.mytestapp.space/</w:t>
+        </w:r>
+      </w:hyperlink>
+    </w:p>
+    <w:p>
+      <w:pPr>
+        <w:autoSpaceDE w:val="0"/>
+        <w:autoSpaceDN w:val="0"/>
+        <w:adjustRightInd w:val="0"/>
+        <w:spacing w:after="0" w:line="240" w:lineRule="auto"/>
+      </w:pPr>
+    </w:p>
+    <w:p>
+      <w:pPr>
+        <w:autoSpaceDE w:val="0"/>
+        <w:autoSpaceDN w:val="0"/>
+        <w:adjustRightInd w:val="0"/>
+        <w:spacing w:after="0" w:line="240" w:lineRule="auto"/>
+      </w:pPr>
+      <w:r>
+        <w:t xml:space="preserve">The following tools </w:t>
+      </w:r>
+      <w:proofErr w:type="gramStart"/>
+      <w:r>
+        <w:t>were used</w:t>
+      </w:r>
+      <w:proofErr w:type="gramEnd"/>
+      <w:r>
+        <w:t xml:space="preserve"> to carry out the task:</w:t>
+      </w:r>
+    </w:p>
+    <w:p>
+      <w:pPr>
+        <w:pStyle w:val="a7"/>
+        <w:autoSpaceDE w:val="0"/>
+        <w:autoSpaceDN w:val="0"/>
+        <w:adjustRightInd w:val="0"/>
+        <w:spacing w:after="0" w:line="240" w:lineRule="auto"/>
+      </w:pPr>
+      <w:r>
+        <w:t>SDK:  Visual Studio Code</w:t>
+      </w:r>
+    </w:p>
+    <w:p>
+      <w:pPr>
+        <w:pStyle w:val="a7"/>
+        <w:autoSpaceDE w:val="0"/>
+        <w:autoSpaceDN w:val="0"/>
+        <w:adjustRightInd w:val="0"/>
+        <w:spacing w:after="0" w:line="240" w:lineRule="auto"/>
+      </w:pPr>
+      <w:r>
+        <w:t xml:space="preserve">Framework: </w:t>
+      </w:r>
+      <w:proofErr w:type="spellStart"/>
+      <w:r>
+        <w:t>Vue</w:t>
+      </w:r>
+      <w:proofErr w:type="spellEnd"/>
+      <w:r>
+        <w:t xml:space="preserve"> 3 CLI</w:t>
+      </w:r>
+    </w:p>
+    <w:p>
+      <w:pPr>
+        <w:pStyle w:val="a7"/>
+        <w:autoSpaceDE w:val="0"/>
+        <w:autoSpaceDN w:val="0"/>
+        <w:adjustRightInd w:val="0"/>
+        <w:spacing w:after="0" w:line="240" w:lineRule="auto"/>
+      </w:pPr>
+      <w:r>
+        <w:t xml:space="preserve">Main libraries: </w:t>
+      </w:r>
+      <w:proofErr w:type="spellStart"/>
+      <w:r>
+        <w:t>Vue</w:t>
+      </w:r>
+      <w:proofErr w:type="spellEnd"/>
+      <w:r>
+        <w:t xml:space="preserve"> Router, </w:t>
+      </w:r>
+      <w:proofErr w:type="spellStart"/>
+      <w:r>
+        <w:t>Vuex</w:t>
+      </w:r>
+      <w:proofErr w:type="spellEnd"/>
+    </w:p>
+    <w:p>
+      <w:pPr>
+        <w:pStyle w:val="a7"/>
+        <w:autoSpaceDE w:val="0"/>
+        <w:autoSpaceDN w:val="0"/>
+        <w:adjustRightInd w:val="0"/>
+        <w:spacing w:after="0" w:line="240" w:lineRule="auto"/>
+      </w:pPr>
+      <w:r>
+        <w:t xml:space="preserve">Add-on labs: </w:t>
+      </w:r>
+      <w:proofErr w:type="spellStart"/>
+      <w:r>
+        <w:t>Axios</w:t>
+      </w:r>
+      <w:proofErr w:type="spellEnd"/>
+      <w:r>
+        <w:t>, Normalise</w:t>
+      </w:r>
+      <w:r>
+        <w:t>.css</w:t>
+      </w:r>
+      <w:r>
+        <w:t>, .</w:t>
+      </w:r>
+      <w:proofErr w:type="spellStart"/>
+      <w:r>
+        <w:t>Env</w:t>
+      </w:r>
+      <w:proofErr w:type="spellEnd"/>
+    </w:p>
+    <w:p>
+      <w:pPr>
+        <w:pStyle w:val="a7"/>
+        <w:autoSpaceDE w:val="0"/>
+        <w:autoSpaceDN w:val="0"/>
+        <w:adjustRightInd w:val="0"/>
+        <w:spacing w:after="0" w:line="240" w:lineRule="auto"/>
+      </w:pPr>
+      <w:r>
+        <w:t xml:space="preserve">Scripts </w:t>
+      </w:r>
+      <w:proofErr w:type="spellStart"/>
+      <w:proofErr w:type="gramStart"/>
+      <w:r>
+        <w:t>lang</w:t>
+      </w:r>
+      <w:proofErr w:type="spellEnd"/>
+      <w:proofErr w:type="gramEnd"/>
+      <w:r>
+        <w:t>:  JS, Styles: SCSS</w:t>
+      </w:r>
+    </w:p>
+    <w:p>
+      <w:pPr>
+        <w:autoSpaceDE w:val="0"/>
+        <w:autoSpaceDN w:val="0"/>
+        <w:adjustRightInd w:val="0"/>
+        <w:spacing w:after="0" w:line="240" w:lineRule="auto"/>
+      </w:pPr>
+    </w:p>
+    <w:p>
+      <w:pPr>
+        <w:autoSpaceDE w:val="0"/>
+        <w:autoSpaceDN w:val="0"/>
+        <w:adjustRightInd w:val="0"/>
+        <w:spacing w:after="0" w:line="240" w:lineRule="auto"/>
+      </w:pPr>
+      <w:r>
+        <w:t xml:space="preserve">The following techniques </w:t>
+      </w:r>
+      <w:proofErr w:type="gramStart"/>
+      <w:r>
+        <w:t>were used</w:t>
+      </w:r>
+      <w:proofErr w:type="gramEnd"/>
+      <w:r>
+        <w:t xml:space="preserve"> to enhance the usability and potential of the application:</w:t>
+      </w:r>
+    </w:p>
+    <w:p>
+      <w:pPr>
+        <w:autoSpaceDE w:val="0"/>
+        <w:autoSpaceDN w:val="0"/>
+        <w:adjustRightInd w:val="0"/>
+        <w:spacing w:after="0" w:line="240" w:lineRule="auto"/>
+      </w:pPr>
+      <w:r>
+        <w:t>Generally:</w:t>
+      </w:r>
+    </w:p>
+    <w:p>
+      <w:pPr>
+        <w:pStyle w:val="a7"/>
+        <w:numPr>
+          <w:ilvl w:val="0"/>
+          <w:numId w:val="2"/>
+        </w:numPr>
+        <w:autoSpaceDE w:val="0"/>
+        <w:autoSpaceDN w:val="0"/>
+        <w:adjustRightInd w:val="0"/>
+        <w:spacing w:after="0" w:line="240" w:lineRule="auto"/>
+      </w:pPr>
+      <w:r>
+        <w:t xml:space="preserve">Implemented a single page application (SPA) concept using the </w:t>
+      </w:r>
+      <w:proofErr w:type="spellStart"/>
+      <w:r>
+        <w:t>Vue</w:t>
+      </w:r>
+      <w:proofErr w:type="spellEnd"/>
+      <w:r>
+        <w:t xml:space="preserve"> Router library, allowing the application to </w:t>
+      </w:r>
+      <w:proofErr w:type="gramStart"/>
+      <w:r>
+        <w:t>be converted</w:t>
+      </w:r>
+      <w:proofErr w:type="gramEnd"/>
+      <w:r>
+        <w:t xml:space="preserve"> to a multi-page application without complex refactoring.</w:t>
+      </w:r>
+    </w:p>
+    <w:p>
+      <w:pPr>
+        <w:pStyle w:val="a7"/>
+        <w:numPr>
+          <w:ilvl w:val="0"/>
+          <w:numId w:val="2"/>
+        </w:numPr>
+        <w:autoSpaceDE w:val="0"/>
+        <w:autoSpaceDN w:val="0"/>
+        <w:adjustRightInd w:val="0"/>
+        <w:spacing w:after="0" w:line="240" w:lineRule="auto"/>
+      </w:pPr>
+      <w:r>
+        <w:t xml:space="preserve">The </w:t>
+      </w:r>
+      <w:proofErr w:type="spellStart"/>
+      <w:r>
+        <w:t>Vuex</w:t>
+      </w:r>
+      <w:proofErr w:type="spellEnd"/>
+      <w:r>
+        <w:t xml:space="preserve"> state management library </w:t>
+      </w:r>
+      <w:proofErr w:type="gramStart"/>
+      <w:r>
+        <w:t>is used</w:t>
+      </w:r>
+      <w:proofErr w:type="gramEnd"/>
+      <w:r>
+        <w:t xml:space="preserve"> to centrally retrieve, store and process data. The data </w:t>
+      </w:r>
+      <w:proofErr w:type="gramStart"/>
+      <w:r>
+        <w:t>is segmented</w:t>
+      </w:r>
+      <w:proofErr w:type="gramEnd"/>
+      <w:r>
+        <w:t xml:space="preserve"> by topic into </w:t>
+      </w:r>
+      <w:proofErr w:type="spellStart"/>
+      <w:r>
+        <w:t>namespaced</w:t>
+      </w:r>
+      <w:proofErr w:type="spellEnd"/>
+      <w:r>
+        <w:t xml:space="preserve"> modules.</w:t>
+      </w:r>
+    </w:p>
+    <w:p>
+      <w:pPr>
+        <w:pStyle w:val="a7"/>
+        <w:numPr>
+          <w:ilvl w:val="0"/>
+          <w:numId w:val="2"/>
+        </w:numPr>
+        <w:autoSpaceDE w:val="0"/>
+        <w:autoSpaceDN w:val="0"/>
+        <w:adjustRightInd w:val="0"/>
+        <w:spacing w:after="0" w:line="240" w:lineRule="auto"/>
+      </w:pPr>
+      <w:r>
+        <w:t xml:space="preserve">The structure of the application follows the idea of compact, reusable components that </w:t>
+      </w:r>
+      <w:proofErr w:type="gramStart"/>
+      <w:r>
+        <w:t>can be reused</w:t>
+      </w:r>
+      <w:proofErr w:type="gramEnd"/>
+      <w:r>
+        <w:t xml:space="preserve"> without complex re-adjustments.</w:t>
+      </w:r>
+    </w:p>
+    <w:p>
+      <w:pPr>
+        <w:pStyle w:val="a7"/>
+        <w:numPr>
+          <w:ilvl w:val="0"/>
+          <w:numId w:val="2"/>
+        </w:numPr>
+        <w:autoSpaceDE w:val="0"/>
+        <w:autoSpaceDN w:val="0"/>
+        <w:adjustRightInd w:val="0"/>
+        <w:spacing w:after="0" w:line="240" w:lineRule="auto"/>
+      </w:pPr>
+      <w:r>
+        <w:t xml:space="preserve">The </w:t>
+      </w:r>
+      <w:proofErr w:type="spellStart"/>
+      <w:r>
+        <w:t>Axios</w:t>
+      </w:r>
+      <w:proofErr w:type="spellEnd"/>
+      <w:r>
+        <w:t xml:space="preserve"> library </w:t>
+      </w:r>
+      <w:proofErr w:type="gramStart"/>
+      <w:r>
+        <w:t>is used</w:t>
+      </w:r>
+      <w:proofErr w:type="gramEnd"/>
+      <w:r>
+        <w:t xml:space="preserve"> for asynchronous fetching and posting of data (stable and widespread solution).</w:t>
+      </w:r>
+    </w:p>
+    <w:p>
+      <w:pPr>
+        <w:pStyle w:val="a7"/>
+        <w:numPr>
+          <w:ilvl w:val="0"/>
+          <w:numId w:val="2"/>
+        </w:numPr>
+        <w:autoSpaceDE w:val="0"/>
+        <w:autoSpaceDN w:val="0"/>
+        <w:adjustRightInd w:val="0"/>
+        <w:spacing w:after="0" w:line="240" w:lineRule="auto"/>
+      </w:pPr>
+      <w:r>
+        <w:t>The Normilze.css library helps to avoid unwanted styling of DOM elements by browsers.</w:t>
+      </w:r>
+    </w:p>
+    <w:p>
+      <w:pPr>
+        <w:autoSpaceDE w:val="0"/>
+        <w:autoSpaceDN w:val="0"/>
+        <w:adjustRightInd w:val="0"/>
+        <w:spacing w:after="0" w:line="240" w:lineRule="auto"/>
+      </w:pPr>
+      <w:r>
+        <w:t>D</w:t>
+      </w:r>
+      <w:r>
+        <w:t>etails:</w:t>
+      </w:r>
+    </w:p>
+    <w:p>
+      <w:pPr>
+        <w:pStyle w:val="a7"/>
+        <w:numPr>
+          <w:ilvl w:val="0"/>
+          <w:numId w:val="2"/>
+        </w:numPr>
+        <w:autoSpaceDE w:val="0"/>
+        <w:autoSpaceDN w:val="0"/>
+        <w:adjustRightInd w:val="0"/>
+        <w:spacing w:after="0" w:line="240" w:lineRule="auto"/>
+      </w:pPr>
+      <w:r>
+        <w:t>The application has four adaptive mode breakpoints and page block geometry according to the mockup.</w:t>
+      </w:r>
+      <w:r>
+        <w:t xml:space="preserve"> Scheme of the adaptation - from the min. in to the max. </w:t>
+      </w:r>
+      <w:proofErr w:type="spellStart"/>
+      <w:proofErr w:type="gramStart"/>
+      <w:r>
+        <w:t>screan</w:t>
+      </w:r>
+      <w:proofErr w:type="spellEnd"/>
+      <w:proofErr w:type="gramEnd"/>
+      <w:r>
+        <w:t>.</w:t>
+      </w:r>
+    </w:p>
+    <w:p>
+      <w:pPr>
+        <w:pStyle w:val="a7"/>
+        <w:numPr>
+          <w:ilvl w:val="0"/>
+          <w:numId w:val="2"/>
+        </w:numPr>
+        <w:autoSpaceDE w:val="0"/>
+        <w:autoSpaceDN w:val="0"/>
+        <w:adjustRightInd w:val="0"/>
+        <w:spacing w:after="0" w:line="240" w:lineRule="auto"/>
+      </w:pPr>
+      <w:r>
+        <w:t xml:space="preserve">The navigation menu (NAV) </w:t>
+      </w:r>
+      <w:proofErr w:type="gramStart"/>
+      <w:r>
+        <w:t>is fixed</w:t>
+      </w:r>
+      <w:proofErr w:type="gramEnd"/>
+      <w:r>
+        <w:t xml:space="preserve"> at the top and is always visible. The content below the NAV is a SPA.</w:t>
+      </w:r>
+    </w:p>
+    <w:p>
+      <w:pPr>
+        <w:pStyle w:val="a7"/>
+        <w:numPr>
+          <w:ilvl w:val="0"/>
+          <w:numId w:val="2"/>
+        </w:numPr>
+        <w:autoSpaceDE w:val="0"/>
+        <w:autoSpaceDN w:val="0"/>
+        <w:adjustRightInd w:val="0"/>
+        <w:spacing w:after="0" w:line="240" w:lineRule="auto"/>
+      </w:pPr>
+      <w:proofErr w:type="gramStart"/>
+      <w:r>
+        <w:t>The rendering of the phone number format is controlled by a custom directive</w:t>
+      </w:r>
+      <w:proofErr w:type="gramEnd"/>
+      <w:r>
+        <w:t>.</w:t>
+      </w:r>
+    </w:p>
+    <w:p>
+      <w:pPr>
+        <w:pStyle w:val="a7"/>
+        <w:numPr>
+          <w:ilvl w:val="0"/>
+          <w:numId w:val="2"/>
+        </w:numPr>
+        <w:autoSpaceDE w:val="0"/>
+        <w:autoSpaceDN w:val="0"/>
+        <w:adjustRightInd w:val="0"/>
+        <w:spacing w:after="0" w:line="240" w:lineRule="auto"/>
+      </w:pPr>
+      <w:r>
+        <w:t>The email tooltip reflexes to entering position of the cursor.</w:t>
+      </w:r>
+    </w:p>
+    <w:p>
+      <w:pPr>
+        <w:pStyle w:val="a7"/>
+        <w:numPr>
+          <w:ilvl w:val="0"/>
+          <w:numId w:val="2"/>
+        </w:numPr>
+        <w:autoSpaceDE w:val="0"/>
+        <w:autoSpaceDN w:val="0"/>
+        <w:adjustRightInd w:val="0"/>
+        <w:spacing w:after="0" w:line="240" w:lineRule="auto"/>
+      </w:pPr>
+      <w:r>
+        <w:t xml:space="preserve">Entered data errors processing and </w:t>
+      </w:r>
+      <w:r>
+        <w:t xml:space="preserve">form </w:t>
+      </w:r>
+      <w:r>
+        <w:t xml:space="preserve">validation fulfilled </w:t>
+      </w:r>
+      <w:r>
+        <w:t>according to the provided – ‘</w:t>
+      </w:r>
+      <w:r>
+        <w:t>Test Assignment for frontend developer API documentation version 1</w:t>
+      </w:r>
+      <w:r>
+        <w:t>’</w:t>
+      </w:r>
+    </w:p>
+    <w:p>
+      <w:pPr>
+        <w:autoSpaceDE w:val="0"/>
+        <w:autoSpaceDN w:val="0"/>
+        <w:adjustRightInd w:val="0"/>
+        <w:spacing w:after="0" w:line="240" w:lineRule="auto"/>
+      </w:pPr>
+      <w:r>
+        <w:t>Issues / nuances:</w:t>
+      </w:r>
+    </w:p>
+    <w:p>
+      <w:pPr>
+        <w:pStyle w:val="a7"/>
+        <w:numPr>
+          <w:ilvl w:val="0"/>
+          <w:numId w:val="2"/>
+        </w:numPr>
+        <w:autoSpaceDE w:val="0"/>
+        <w:autoSpaceDN w:val="0"/>
+        <w:adjustRightInd w:val="0"/>
+        <w:spacing w:after="0" w:line="240" w:lineRule="auto"/>
+      </w:pPr>
+      <w:r>
+        <w:t>The '</w:t>
+      </w:r>
+      <w:proofErr w:type="spellStart"/>
+      <w:r>
+        <w:t>nex_url</w:t>
+      </w:r>
+      <w:proofErr w:type="spellEnd"/>
+      <w:r>
+        <w:t>' link provided by the server is not always correct, so the application calculates the pagination itself.</w:t>
+      </w:r>
+      <w:r>
+        <w:t xml:space="preserve"> </w:t>
+      </w:r>
+      <w:r>
+        <w:t>Example: total users 48, count=</w:t>
+      </w:r>
+      <w:proofErr w:type="gramStart"/>
+      <w:r>
+        <w:t>6</w:t>
+      </w:r>
+      <w:proofErr w:type="gramEnd"/>
+      <w:r>
+        <w:t xml:space="preserve">, </w:t>
+      </w:r>
+      <w:r>
+        <w:t xml:space="preserve">while </w:t>
+      </w:r>
+      <w:r>
+        <w:t>server suggested the 9th page.</w:t>
+      </w:r>
+    </w:p>
+    <w:p>
+      <w:pPr>
+        <w:pStyle w:val="a7"/>
+        <w:numPr>
+          <w:ilvl w:val="0"/>
+          <w:numId w:val="2"/>
+        </w:numPr>
+        <w:autoSpaceDE w:val="0"/>
+        <w:autoSpaceDN w:val="0"/>
+        <w:adjustRightInd w:val="0"/>
+        <w:spacing w:after="0" w:line="240" w:lineRule="auto"/>
+      </w:pPr>
+      <w:r>
+        <w:t xml:space="preserve">A method of handling the 404 error for user image links </w:t>
+      </w:r>
+      <w:proofErr w:type="gramStart"/>
+      <w:r>
+        <w:t>has been implemented</w:t>
+      </w:r>
+      <w:proofErr w:type="gramEnd"/>
+      <w:r>
+        <w:t xml:space="preserve">. Mostly it's used for the </w:t>
+      </w:r>
+      <w:proofErr w:type="spellStart"/>
+      <w:r>
+        <w:t>url</w:t>
+      </w:r>
+      <w:proofErr w:type="spellEnd"/>
+      <w:r>
+        <w:t xml:space="preserve"> 'https</w:t>
+      </w:r>
+      <w:proofErr w:type="gramStart"/>
+      <w:r>
+        <w:t>:/</w:t>
+      </w:r>
+      <w:proofErr w:type="gramEnd"/>
+      <w:r>
+        <w:t>/...</w:t>
+      </w:r>
+      <w:proofErr w:type="spellStart"/>
+      <w:r>
+        <w:t>api.abz.agency</w:t>
+      </w:r>
+      <w:proofErr w:type="spellEnd"/>
+      <w:r>
+        <w:t xml:space="preserve">/images/placeholders/placeholder.png'. The problem is solved by </w:t>
+      </w:r>
+      <w:r>
+        <w:t xml:space="preserve">handling errors and </w:t>
+      </w:r>
+      <w:r>
+        <w:t xml:space="preserve">excluding the error </w:t>
+      </w:r>
+      <w:proofErr w:type="spellStart"/>
+      <w:proofErr w:type="gramStart"/>
+      <w:r>
+        <w:t>url</w:t>
+      </w:r>
+      <w:proofErr w:type="spellEnd"/>
+      <w:proofErr w:type="gramEnd"/>
+      <w:r>
+        <w:t xml:space="preserve"> from loading and replacing it with an alternative.</w:t>
+      </w:r>
+    </w:p>
+    <w:p>
+      <w:pPr>
+        <w:pStyle w:val="a7"/>
+        <w:numPr>
+          <w:ilvl w:val="0"/>
+          <w:numId w:val="2"/>
+        </w:numPr>
+        <w:autoSpaceDE w:val="0"/>
+        <w:autoSpaceDN w:val="0"/>
+        <w:adjustRightInd w:val="0"/>
+        <w:spacing w:after="0" w:line="240" w:lineRule="auto"/>
+      </w:pPr>
+      <w:r>
+        <w:t>Err 401 'The token has expired' is taken into account, but no specific action is taken because 'get token' and 'register new user post request' are processed in the same session.</w:t>
+      </w:r>
+    </w:p>
+    <w:p>
+      <w:pPr>
+        <w:pStyle w:val="a7"/>
+        <w:numPr>
+          <w:ilvl w:val="0"/>
+          <w:numId w:val="2"/>
+        </w:numPr>
+        <w:autoSpaceDE w:val="0"/>
+        <w:autoSpaceDN w:val="0"/>
+        <w:adjustRightInd w:val="0"/>
+        <w:spacing w:after="0" w:line="240" w:lineRule="auto"/>
+      </w:pPr>
+      <w:r>
+        <w:t xml:space="preserve">On reaching the last page, the 'show more' button is hidden, but no further action has been suggested to the user </w:t>
+      </w:r>
+      <w:r>
+        <w:t xml:space="preserve"> (…that’s according to task)</w:t>
+      </w:r>
+    </w:p>
+    <w:p>
+      <w:pPr>
+        <w:pStyle w:val="a7"/>
+        <w:numPr>
+          <w:ilvl w:val="0"/>
+          <w:numId w:val="2"/>
+        </w:numPr>
+        <w:autoSpaceDE w:val="0"/>
+        <w:autoSpaceDN w:val="0"/>
+        <w:adjustRightInd w:val="0"/>
+        <w:spacing w:after="0" w:line="240" w:lineRule="auto"/>
+      </w:pPr>
+      <w:r>
+        <w:t xml:space="preserve">The 2560px breakpoint </w:t>
+      </w:r>
+      <w:r>
+        <w:t>has been</w:t>
+      </w:r>
+      <w:r>
+        <w:t xml:space="preserve"> changed to 1280px (…but could be changed back to 2560 in a second)</w:t>
+      </w:r>
+    </w:p>
+    <w:p>
+      <w:pPr>
+        <w:autoSpaceDE w:val="0"/>
+        <w:autoSpaceDN w:val="0"/>
+        <w:adjustRightInd w:val="0"/>
+        <w:spacing w:after="0" w:line="240" w:lineRule="auto"/>
+      </w:pPr>
+      <w:r>
+        <w:t xml:space="preserve">Summary: </w:t>
+      </w:r>
+    </w:p>
+    <w:p>
+      <w:pPr>
+        <w:pStyle w:val="a7"/>
+        <w:numPr>
+          <w:ilvl w:val="0"/>
+          <w:numId w:val="2"/>
+        </w:numPr>
+        <w:autoSpaceDE w:val="0"/>
+        <w:autoSpaceDN w:val="0"/>
+        <w:adjustRightInd w:val="0"/>
+        <w:spacing w:after="0" w:line="240" w:lineRule="auto"/>
+      </w:pPr>
+      <w:r>
+        <w:t xml:space="preserve"> The app</w:t>
+      </w:r>
+      <w:r>
+        <w:t>lication</w:t>
+      </w:r>
+      <w:r>
+        <w:t xml:space="preserve"> achieved the following test result</w:t>
+      </w:r>
+      <w:r>
+        <w:t>s</w:t>
       </w:r>
       <w:r>
         <w:t>:</w:t>
@@ -60,155 +763,10 @@
         <w:adjustRightInd w:val="0"/>
         <w:spacing w:after="0" w:line="240" w:lineRule="auto"/>
       </w:pPr>
-      <w:r>
-        <w:t>SDK</w:t>
-      </w:r>
-      <w:r>
-        <w:t xml:space="preserve">: </w:t>
-      </w:r>
-      <w:r>
-        <w:t xml:space="preserve"> Visual Code</w:t>
-      </w:r>
-    </w:p>
-    <w:p>
-      <w:pPr>
-        <w:pStyle w:val="a7"/>
-        <w:autoSpaceDE w:val="0"/>
-        <w:autoSpaceDN w:val="0"/>
-        <w:adjustRightInd w:val="0"/>
-        <w:spacing w:after="0" w:line="240" w:lineRule="auto"/>
-      </w:pPr>
-      <w:r>
-        <w:t xml:space="preserve">Framework: </w:t>
-      </w:r>
-      <w:r>
-        <w:t xml:space="preserve">Vue </w:t>
-      </w:r>
-      <w:r>
-        <w:t>3 CLI</w:t>
-      </w:r>
-    </w:p>
-    <w:p>
-      <w:pPr>
-        <w:pStyle w:val="a7"/>
-        <w:autoSpaceDE w:val="0"/>
-        <w:autoSpaceDN w:val="0"/>
-        <w:adjustRightInd w:val="0"/>
-        <w:spacing w:after="0" w:line="240" w:lineRule="auto"/>
-      </w:pPr>
-      <w:r>
-        <w:t>Main labs: V</w:t>
-      </w:r>
-      <w:r>
-        <w:t>ue router</w:t>
-      </w:r>
-      <w:r>
-        <w:t>, V</w:t>
-      </w:r>
-      <w:r>
-        <w:t>uex</w:t>
-      </w:r>
-    </w:p>
-    <w:p>
-      <w:pPr>
-        <w:pStyle w:val="a7"/>
-        <w:autoSpaceDE w:val="0"/>
-        <w:autoSpaceDN w:val="0"/>
-        <w:adjustRightInd w:val="0"/>
-        <w:spacing w:after="0" w:line="240" w:lineRule="auto"/>
-      </w:pPr>
-      <w:r>
-        <w:t>Add labs: Axios, Normalize, .Env</w:t>
-      </w:r>
-    </w:p>
-    <w:p>
-      <w:pPr>
-        <w:pStyle w:val="a7"/>
-        <w:autoSpaceDE w:val="0"/>
-        <w:autoSpaceDN w:val="0"/>
-        <w:adjustRightInd w:val="0"/>
-        <w:spacing w:after="0" w:line="240" w:lineRule="auto"/>
-      </w:pPr>
-      <w:r>
-        <w:t>Scrips lang.:  JS, styles: SCSS</w:t>
-      </w:r>
-    </w:p>
-    <w:p>
-      <w:pPr>
-        <w:autoSpaceDE w:val="0"/>
-        <w:autoSpaceDN w:val="0"/>
-        <w:adjustRightInd w:val="0"/>
-        <w:spacing w:after="0" w:line="240" w:lineRule="auto"/>
-      </w:pPr>
-      <w:bookmarkStart w:id="0" w:name="_GoBack"/>
-      <w:bookmarkEnd w:id="0"/>
-    </w:p>
-    <w:p>
-      <w:pPr>
-        <w:autoSpaceDE w:val="0"/>
-        <w:autoSpaceDN w:val="0"/>
-        <w:adjustRightInd w:val="0"/>
-        <w:spacing w:after="0" w:line="240" w:lineRule="auto"/>
-      </w:pPr>
-    </w:p>
-    <w:p>
-      <w:pPr>
-        <w:autoSpaceDE w:val="0"/>
-        <w:autoSpaceDN w:val="0"/>
-        <w:adjustRightInd w:val="0"/>
-        <w:spacing w:after="0" w:line="240" w:lineRule="auto"/>
-      </w:pPr>
-    </w:p>
-    <w:p>
-      <w:pPr>
-        <w:autoSpaceDE w:val="0"/>
-        <w:autoSpaceDN w:val="0"/>
-        <w:adjustRightInd w:val="0"/>
-        <w:spacing w:after="0" w:line="240" w:lineRule="auto"/>
-      </w:pPr>
-    </w:p>
-    <w:p>
-      <w:pPr>
-        <w:autoSpaceDE w:val="0"/>
-        <w:autoSpaceDN w:val="0"/>
-        <w:adjustRightInd w:val="0"/>
-        <w:spacing w:after="0" w:line="240" w:lineRule="auto"/>
-      </w:pPr>
-    </w:p>
-    <w:p>
-      <w:pPr>
-        <w:autoSpaceDE w:val="0"/>
-        <w:autoSpaceDN w:val="0"/>
-        <w:adjustRightInd w:val="0"/>
-        <w:spacing w:after="0" w:line="240" w:lineRule="auto"/>
-      </w:pPr>
-    </w:p>
-    <w:p>
-      <w:pPr>
-        <w:autoSpaceDE w:val="0"/>
-        <w:autoSpaceDN w:val="0"/>
-        <w:adjustRightInd w:val="0"/>
-        <w:spacing w:after="0" w:line="240" w:lineRule="auto"/>
-      </w:pPr>
-    </w:p>
-    <w:p>
-      <w:pPr>
-        <w:autoSpaceDE w:val="0"/>
-        <w:autoSpaceDN w:val="0"/>
-        <w:adjustRightInd w:val="0"/>
-        <w:spacing w:after="0" w:line="240" w:lineRule="auto"/>
-      </w:pPr>
-      <w:r>
-        <w:t>Test Assignment</w:t>
-      </w:r>
-    </w:p>
-    <w:p/>
-    <w:p/>
-    <w:p/>
-    <w:p/>
-    <w:p/>
-    <w:p>
-      <w:r>
+    </w:p>
+    <w:p>
+      <w:r>
+        <w:lastRenderedPageBreak/>
         <w:drawing>
           <wp:inline distT="0" distB="0" distL="0" distR="0" wp14:anchorId="727FD0A0" wp14:editId="1C4FAE84">
             <wp:extent cx="3810000" cy="1290186"/>
@@ -225,7 +783,7 @@
                     <pic:cNvPicPr/>
                   </pic:nvPicPr>
                   <pic:blipFill>
-                    <a:blip r:embed="rId7"/>
+                    <a:blip r:embed="rId8"/>
                     <a:stretch>
                       <a:fillRect/>
                     </a:stretch>
@@ -233,7 +791,7 @@
                   <pic:spPr>
                     <a:xfrm>
                       <a:off x="0" y="0"/>
-                      <a:ext cx="3830907" cy="1297266"/>
+                      <a:ext cx="3810000" cy="1290186"/>
                     </a:xfrm>
                     <a:prstGeom prst="rect">
                       <a:avLst/>
@@ -246,9 +804,297 @@
         </w:drawing>
       </w:r>
     </w:p>
+    <w:p>
+      <w:bookmarkStart w:id="0" w:name="_GoBack"/>
+      <w:r>
+        <w:drawing>
+          <wp:inline distT="0" distB="0" distL="0" distR="0" wp14:anchorId="24C60577" wp14:editId="2D76FBA4">
+            <wp:extent cx="2876309" cy="3226607"/>
+            <wp:effectExtent l="0" t="0" r="635" b="0"/>
+            <wp:docPr id="2" name="Рисунок 2"/>
+            <wp:cNvGraphicFramePr>
+              <a:graphicFrameLocks xmlns:a="http://schemas.openxmlformats.org/drawingml/2006/main" noChangeAspect="1"/>
+            </wp:cNvGraphicFramePr>
+            <a:graphic xmlns:a="http://schemas.openxmlformats.org/drawingml/2006/main">
+              <a:graphicData uri="http://schemas.openxmlformats.org/drawingml/2006/picture">
+                <pic:pic xmlns:pic="http://schemas.openxmlformats.org/drawingml/2006/picture">
+                  <pic:nvPicPr>
+                    <pic:cNvPr id="1" name=""/>
+                    <pic:cNvPicPr/>
+                  </pic:nvPicPr>
+                  <pic:blipFill>
+                    <a:blip r:embed="rId9"/>
+                    <a:stretch>
+                      <a:fillRect/>
+                    </a:stretch>
+                  </pic:blipFill>
+                  <pic:spPr>
+                    <a:xfrm>
+                      <a:off x="0" y="0"/>
+                      <a:ext cx="2901470" cy="3254833"/>
+                    </a:xfrm>
+                    <a:prstGeom prst="rect">
+                      <a:avLst/>
+                    </a:prstGeom>
+                  </pic:spPr>
+                </pic:pic>
+              </a:graphicData>
+            </a:graphic>
+          </wp:inline>
+        </w:drawing>
+      </w:r>
+      <w:bookmarkEnd w:id="0"/>
+    </w:p>
+    <w:p>
+      <w:pPr>
+        <w:pStyle w:val="a7"/>
+      </w:pPr>
+      <w:r>
+        <w:t xml:space="preserve">Block and page element placement checked for consistency using </w:t>
+      </w:r>
+      <w:proofErr w:type="spellStart"/>
+      <w:r>
+        <w:t>PerfectPixel</w:t>
+      </w:r>
+      <w:proofErr w:type="spellEnd"/>
+      <w:r>
+        <w:t>.</w:t>
+      </w:r>
+    </w:p>
+    <w:p>
+      <w:pPr>
+        <w:pStyle w:val="a7"/>
+      </w:pPr>
+    </w:p>
+    <w:p>
+      <w:pPr>
+        <w:pStyle w:val="a7"/>
+        <w:numPr>
+          <w:ilvl w:val="0"/>
+          <w:numId w:val="2"/>
+        </w:numPr>
+      </w:pPr>
+      <w:r>
+        <w:t xml:space="preserve"> </w:t>
+      </w:r>
+      <w:proofErr w:type="gramStart"/>
+      <w:r>
+        <w:t>I've</w:t>
+      </w:r>
+      <w:proofErr w:type="gramEnd"/>
+      <w:r>
+        <w:t xml:space="preserve"> been concentrating on the </w:t>
+      </w:r>
+      <w:proofErr w:type="spellStart"/>
+      <w:r>
+        <w:t>realisation</w:t>
+      </w:r>
+      <w:proofErr w:type="spellEnd"/>
+      <w:r>
+        <w:t xml:space="preserve"> of the task for about 30 to 40 hours.</w:t>
+      </w:r>
+    </w:p>
+    <w:p>
+      <w:pPr>
+        <w:pStyle w:val="a7"/>
+        <w:numPr>
+          <w:ilvl w:val="0"/>
+          <w:numId w:val="2"/>
+        </w:numPr>
+      </w:pPr>
+      <w:r>
+        <w:t xml:space="preserve">my repository: </w:t>
+      </w:r>
+      <w:hyperlink r:id="rId10" w:history="1">
+        <w:r>
+          <w:rPr>
+            <w:rStyle w:val="a8"/>
+          </w:rPr>
+          <w:t>https://github.com/DmDrozhin</w:t>
+        </w:r>
+      </w:hyperlink>
+    </w:p>
+    <w:p>
+      <w:pPr>
+        <w:pStyle w:val="a7"/>
+        <w:numPr>
+          <w:ilvl w:val="0"/>
+          <w:numId w:val="2"/>
+        </w:numPr>
+      </w:pPr>
+      <w:r>
+        <w:t xml:space="preserve"> All difficulties/problems were reasonably difficult and interesting to solve.</w:t>
+      </w:r>
+    </w:p>
+    <w:p>
+      <w:pPr>
+        <w:pStyle w:val="a7"/>
+        <w:numPr>
+          <w:ilvl w:val="0"/>
+          <w:numId w:val="2"/>
+        </w:numPr>
+      </w:pPr>
+      <w:r>
+        <w:t xml:space="preserve">! Please </w:t>
+      </w:r>
+      <w:r>
+        <w:t>note</w:t>
+      </w:r>
+      <w:r>
+        <w:t xml:space="preserve"> that I </w:t>
+      </w:r>
+      <w:proofErr w:type="gramStart"/>
+      <w:r>
+        <w:t>haven’t</w:t>
+      </w:r>
+      <w:proofErr w:type="gramEnd"/>
+      <w:r>
+        <w:t xml:space="preserve"> uploaded </w:t>
+      </w:r>
+      <w:r>
+        <w:t xml:space="preserve">any </w:t>
+      </w:r>
+      <w:r>
+        <w:t xml:space="preserve">finished code to open source, so the code could be </w:t>
+      </w:r>
+      <w:r>
+        <w:t xml:space="preserve">made available immediately upon the first </w:t>
+      </w:r>
+      <w:r>
+        <w:t xml:space="preserve">request and placed </w:t>
+      </w:r>
+      <w:r>
+        <w:t xml:space="preserve">on </w:t>
+      </w:r>
+      <w:r>
+        <w:t>GitHub</w:t>
+      </w:r>
+      <w:r>
+        <w:t xml:space="preserve"> account.</w:t>
+      </w:r>
+    </w:p>
+    <w:p>
+      <w:pPr>
+        <w:pStyle w:val="a7"/>
+      </w:pPr>
+    </w:p>
+    <w:p>
+      <w:pPr>
+        <w:pStyle w:val="a7"/>
+      </w:pPr>
+      <w:r>
+        <w:t xml:space="preserve">Please find attached </w:t>
+      </w:r>
+      <w:r>
+        <w:t xml:space="preserve">CV </w:t>
+      </w:r>
+      <w:r>
+        <w:t xml:space="preserve">with this </w:t>
+      </w:r>
+      <w:r>
+        <w:t>email</w:t>
+      </w:r>
+    </w:p>
+    <w:p>
+      <w:pPr>
+        <w:pStyle w:val="a7"/>
+      </w:pPr>
+    </w:p>
+    <w:p>
+      <w:pPr>
+        <w:pStyle w:val="a7"/>
+      </w:pPr>
+      <w:r>
+        <w:t>Thank you for con</w:t>
+      </w:r>
+      <w:r>
+        <w:t>s</w:t>
+      </w:r>
+      <w:r>
+        <w:t>ider</w:t>
+      </w:r>
+      <w:r>
+        <w:t>ing me</w:t>
+      </w:r>
+      <w:r>
+        <w:t>!</w:t>
+      </w:r>
+    </w:p>
+    <w:p>
+      <w:pPr>
+        <w:pStyle w:val="a7"/>
+      </w:pPr>
+    </w:p>
+    <w:p>
+      <w:pPr>
+        <w:pStyle w:val="a7"/>
+      </w:pPr>
+      <w:r>
+        <w:t>Regards,</w:t>
+      </w:r>
+    </w:p>
+    <w:p>
+      <w:pPr>
+        <w:pStyle w:val="a7"/>
+      </w:pPr>
+      <w:r>
+        <w:t>Dmitry</w:t>
+      </w:r>
+      <w:r>
+        <w:t>.</w:t>
+      </w:r>
+    </w:p>
+    <w:p>
+      <w:pPr>
+        <w:pStyle w:val="a7"/>
+      </w:pPr>
+    </w:p>
+    <w:p>
+      <w:pPr>
+        <w:pStyle w:val="a7"/>
+      </w:pPr>
+      <w:hyperlink r:id="rId11" w:history="1">
+        <w:r>
+          <w:rPr>
+            <w:rStyle w:val="a8"/>
+          </w:rPr>
+          <w:t>ddrozhin@gmail.com</w:t>
+        </w:r>
+      </w:hyperlink>
+    </w:p>
+    <w:p>
+      <w:pPr>
+        <w:pStyle w:val="a7"/>
+      </w:pPr>
+      <w:r>
+        <w:t>+38 095 285 64 34</w:t>
+      </w:r>
+    </w:p>
+    <w:p>
+      <w:pPr>
+        <w:pStyle w:val="a7"/>
+      </w:pPr>
+      <w:r>
+        <w:t>https://t.me/DDrozhin</w:t>
+      </w:r>
+    </w:p>
+    <w:p>
+      <w:pPr>
+        <w:pStyle w:val="a7"/>
+      </w:pPr>
+    </w:p>
+    <w:p>
+      <w:pPr>
+        <w:pStyle w:val="a7"/>
+        <w:numPr>
+          <w:ilvl w:val="0"/>
+          <w:numId w:val="2"/>
+        </w:numPr>
+      </w:pPr>
+    </w:p>
     <w:sectPr>
       <w:pgSz w:w="12240" w:h="15840"/>
-      <w:pgMar w:top="1134" w:right="850" w:bottom="1134" w:left="1701" w:header="708" w:footer="708" w:gutter="0"/>
+      <w:pgMar w:top="851" w:right="850" w:bottom="1134" w:left="1701" w:header="708" w:footer="708" w:gutter="0"/>
       <w:cols w:space="708"/>
       <w:docGrid w:linePitch="360"/>
     </w:sectPr>
@@ -309,10 +1155,10 @@
 <file path=word/numbering.xml><?xml version="1.0" encoding="utf-8"?>
 <w:numbering xmlns:wpc="http://schemas.microsoft.com/office/word/2010/wordprocessingCanvas" xmlns:cx="http://schemas.microsoft.com/office/drawing/2014/chartex" xmlns:cx1="http://schemas.microsoft.com/office/drawing/2015/9/8/chartex" xmlns:mc="http://schemas.openxmlformats.org/markup-compatibility/2006" xmlns:o="urn:schemas-microsoft-com:office:office" xmlns:r="http://schemas.openxmlformats.org/officeDocument/2006/relationships" xmlns:m="http://schemas.openxmlformats.org/officeDocument/2006/math" xmlns:v="urn:schemas-microsoft-com:vml" xmlns:wp14="http://schemas.microsoft.com/office/word/2010/wordprocessingDrawing" xmlns:wp="http://schemas.openxmlformats.org/drawingml/2006/wordprocessingDrawing" xmlns:w10="urn:schemas-microsoft-com:office:word" xmlns:w="http://schemas.openxmlformats.org/wordprocessingml/2006/main" xmlns:w14="http://schemas.microsoft.com/office/word/2010/wordml" xmlns:w15="http://schemas.microsoft.com/office/word/2012/wordml" xmlns:w16se="http://schemas.microsoft.com/office/word/2015/wordml/symex" xmlns:wpg="http://schemas.microsoft.com/office/word/2010/wordprocessingGroup" xmlns:wpi="http://schemas.microsoft.com/office/word/2010/wordprocessingInk" xmlns:wne="http://schemas.microsoft.com/office/word/2006/wordml" xmlns:wps="http://schemas.microsoft.com/office/word/2010/wordprocessingShape" mc:Ignorable="w14 w15 w16se wp14">
   <w:abstractNum w:abstractNumId="0" w15:restartNumberingAfterBreak="0">
-    <w:nsid w:val="4F7F7E15"/>
+    <w:nsid w:val="227D443E"/>
     <w:multiLevelType w:val="hybridMultilevel"/>
-    <w:tmpl w:val="D3EE0C32"/>
-    <w:lvl w:ilvl="0" w:tplc="FC5A8CB8">
+    <w:tmpl w:val="2F9E461A"/>
+    <w:lvl w:ilvl="0" w:tplc="E6BA1DA2">
       <w:numFmt w:val="bullet"/>
       <w:lvlText w:val="-"/>
       <w:lvlJc w:val="left"/>
@@ -420,7 +1266,122 @@
       </w:rPr>
     </w:lvl>
   </w:abstractNum>
+  <w:abstractNum w:abstractNumId="1" w15:restartNumberingAfterBreak="0">
+    <w:nsid w:val="4F7F7E15"/>
+    <w:multiLevelType w:val="hybridMultilevel"/>
+    <w:tmpl w:val="D3EE0C32"/>
+    <w:lvl w:ilvl="0" w:tplc="FC5A8CB8">
+      <w:numFmt w:val="bullet"/>
+      <w:lvlText w:val="-"/>
+      <w:lvlJc w:val="left"/>
+      <w:pPr>
+        <w:ind w:left="720" w:hanging="360"/>
+      </w:pPr>
+      <w:rPr>
+        <w:rFonts w:ascii="Calibri" w:eastAsiaTheme="minorHAnsi" w:hAnsi="Calibri" w:cs="Calibri" w:hint="default"/>
+      </w:rPr>
+    </w:lvl>
+    <w:lvl w:ilvl="1" w:tplc="04090003" w:tentative="1">
+      <w:start w:val="1"/>
+      <w:numFmt w:val="bullet"/>
+      <w:lvlText w:val="o"/>
+      <w:lvlJc w:val="left"/>
+      <w:pPr>
+        <w:ind w:left="1440" w:hanging="360"/>
+      </w:pPr>
+      <w:rPr>
+        <w:rFonts w:ascii="Courier New" w:hAnsi="Courier New" w:cs="Courier New" w:hint="default"/>
+      </w:rPr>
+    </w:lvl>
+    <w:lvl w:ilvl="2" w:tplc="04090005" w:tentative="1">
+      <w:start w:val="1"/>
+      <w:numFmt w:val="bullet"/>
+      <w:lvlText w:val=""/>
+      <w:lvlJc w:val="left"/>
+      <w:pPr>
+        <w:ind w:left="2160" w:hanging="360"/>
+      </w:pPr>
+      <w:rPr>
+        <w:rFonts w:ascii="Wingdings" w:hAnsi="Wingdings" w:hint="default"/>
+      </w:rPr>
+    </w:lvl>
+    <w:lvl w:ilvl="3" w:tplc="04090001" w:tentative="1">
+      <w:start w:val="1"/>
+      <w:numFmt w:val="bullet"/>
+      <w:lvlText w:val=""/>
+      <w:lvlJc w:val="left"/>
+      <w:pPr>
+        <w:ind w:left="2880" w:hanging="360"/>
+      </w:pPr>
+      <w:rPr>
+        <w:rFonts w:ascii="Symbol" w:hAnsi="Symbol" w:hint="default"/>
+      </w:rPr>
+    </w:lvl>
+    <w:lvl w:ilvl="4" w:tplc="04090003" w:tentative="1">
+      <w:start w:val="1"/>
+      <w:numFmt w:val="bullet"/>
+      <w:lvlText w:val="o"/>
+      <w:lvlJc w:val="left"/>
+      <w:pPr>
+        <w:ind w:left="3600" w:hanging="360"/>
+      </w:pPr>
+      <w:rPr>
+        <w:rFonts w:ascii="Courier New" w:hAnsi="Courier New" w:cs="Courier New" w:hint="default"/>
+      </w:rPr>
+    </w:lvl>
+    <w:lvl w:ilvl="5" w:tplc="04090005" w:tentative="1">
+      <w:start w:val="1"/>
+      <w:numFmt w:val="bullet"/>
+      <w:lvlText w:val=""/>
+      <w:lvlJc w:val="left"/>
+      <w:pPr>
+        <w:ind w:left="4320" w:hanging="360"/>
+      </w:pPr>
+      <w:rPr>
+        <w:rFonts w:ascii="Wingdings" w:hAnsi="Wingdings" w:hint="default"/>
+      </w:rPr>
+    </w:lvl>
+    <w:lvl w:ilvl="6" w:tplc="04090001" w:tentative="1">
+      <w:start w:val="1"/>
+      <w:numFmt w:val="bullet"/>
+      <w:lvlText w:val=""/>
+      <w:lvlJc w:val="left"/>
+      <w:pPr>
+        <w:ind w:left="5040" w:hanging="360"/>
+      </w:pPr>
+      <w:rPr>
+        <w:rFonts w:ascii="Symbol" w:hAnsi="Symbol" w:hint="default"/>
+      </w:rPr>
+    </w:lvl>
+    <w:lvl w:ilvl="7" w:tplc="04090003" w:tentative="1">
+      <w:start w:val="1"/>
+      <w:numFmt w:val="bullet"/>
+      <w:lvlText w:val="o"/>
+      <w:lvlJc w:val="left"/>
+      <w:pPr>
+        <w:ind w:left="5760" w:hanging="360"/>
+      </w:pPr>
+      <w:rPr>
+        <w:rFonts w:ascii="Courier New" w:hAnsi="Courier New" w:cs="Courier New" w:hint="default"/>
+      </w:rPr>
+    </w:lvl>
+    <w:lvl w:ilvl="8" w:tplc="04090005" w:tentative="1">
+      <w:start w:val="1"/>
+      <w:numFmt w:val="bullet"/>
+      <w:lvlText w:val=""/>
+      <w:lvlJc w:val="left"/>
+      <w:pPr>
+        <w:ind w:left="6480" w:hanging="360"/>
+      </w:pPr>
+      <w:rPr>
+        <w:rFonts w:ascii="Wingdings" w:hAnsi="Wingdings" w:hint="default"/>
+      </w:rPr>
+    </w:lvl>
+  </w:abstractNum>
   <w:num w:numId="1">
+    <w:abstractNumId w:val="1"/>
+  </w:num>
+  <w:num w:numId="2">
     <w:abstractNumId w:val="0"/>
   </w:num>
 </w:numbering>
@@ -820,6 +1781,26 @@
     <w:name w:val="Normal"/>
     <w:qFormat/>
   </w:style>
+  <w:style w:type="paragraph" w:styleId="1">
+    <w:name w:val="heading 1"/>
+    <w:basedOn w:val="a"/>
+    <w:link w:val="10"/>
+    <w:uiPriority w:val="9"/>
+    <w:qFormat/>
+    <w:rsid w:val="00631DE9"/>
+    <w:pPr>
+      <w:spacing w:before="100" w:beforeAutospacing="1" w:after="100" w:afterAutospacing="1" w:line="240" w:lineRule="auto"/>
+      <w:outlineLvl w:val="0"/>
+    </w:pPr>
+    <w:rPr>
+      <w:rFonts w:ascii="Times New Roman" w:eastAsia="Times New Roman" w:hAnsi="Times New Roman" w:cs="Times New Roman"/>
+      <w:b/>
+      <w:bCs/>
+      <w:kern w:val="36"/>
+      <w:sz w:val="48"/>
+      <w:szCs w:val="48"/>
+    </w:rPr>
+  </w:style>
   <w:style w:type="character" w:default="1" w:styleId="a0">
     <w:name w:val="Default Paragraph Font"/>
     <w:uiPriority w:val="1"/>
@@ -901,6 +1882,62 @@
       <w:ind w:left="720"/>
       <w:contextualSpacing/>
     </w:pPr>
+  </w:style>
+  <w:style w:type="character" w:customStyle="1" w:styleId="10">
+    <w:name w:val="Заголовок 1 Знак"/>
+    <w:basedOn w:val="a0"/>
+    <w:link w:val="1"/>
+    <w:uiPriority w:val="9"/>
+    <w:rsid w:val="00631DE9"/>
+    <w:rPr>
+      <w:rFonts w:ascii="Times New Roman" w:eastAsia="Times New Roman" w:hAnsi="Times New Roman" w:cs="Times New Roman"/>
+      <w:b/>
+      <w:bCs/>
+      <w:kern w:val="36"/>
+      <w:sz w:val="48"/>
+      <w:szCs w:val="48"/>
+    </w:rPr>
+  </w:style>
+  <w:style w:type="character" w:styleId="a8">
+    <w:name w:val="Hyperlink"/>
+    <w:basedOn w:val="a0"/>
+    <w:uiPriority w:val="99"/>
+    <w:unhideWhenUsed/>
+    <w:rsid w:val="007A3095"/>
+    <w:rPr>
+      <w:color w:val="0563C1" w:themeColor="hyperlink"/>
+      <w:u w:val="single"/>
+    </w:rPr>
+  </w:style>
+  <w:style w:type="paragraph" w:styleId="a9">
+    <w:name w:val="Balloon Text"/>
+    <w:basedOn w:val="a"/>
+    <w:link w:val="aa"/>
+    <w:uiPriority w:val="99"/>
+    <w:semiHidden/>
+    <w:unhideWhenUsed/>
+    <w:rsid w:val="00E53C1D"/>
+    <w:pPr>
+      <w:spacing w:after="0" w:line="240" w:lineRule="auto"/>
+    </w:pPr>
+    <w:rPr>
+      <w:rFonts w:ascii="Segoe UI" w:hAnsi="Segoe UI" w:cs="Segoe UI"/>
+      <w:sz w:val="18"/>
+      <w:szCs w:val="18"/>
+    </w:rPr>
+  </w:style>
+  <w:style w:type="character" w:customStyle="1" w:styleId="aa">
+    <w:name w:val="Текст выноски Знак"/>
+    <w:basedOn w:val="a0"/>
+    <w:link w:val="a9"/>
+    <w:uiPriority w:val="99"/>
+    <w:semiHidden/>
+    <w:rsid w:val="00E53C1D"/>
+    <w:rPr>
+      <w:rFonts w:ascii="Segoe UI" w:hAnsi="Segoe UI" w:cs="Segoe UI"/>
+      <w:sz w:val="18"/>
+      <w:szCs w:val="18"/>
+    </w:rPr>
   </w:style>
 </w:styles>
 </file>

</xml_diff>